<commit_message>
added daily hw for Week3Day5
</commit_message>
<xml_diff>
--- a/src/main/java/Week3/DailyHW_Day4_Week3.docx
+++ b/src/main/java/Week3/DailyHW_Day4_Week3.docx
@@ -9,7 +9,13 @@
     </w:p>
     <w:p>
       <w:r>
-        <w:t>03/10/2022</w:t>
+        <w:t>03/1</w:t>
+      </w:r>
+      <w:r>
+        <w:t>1</w:t>
+      </w:r>
+      <w:r>
+        <w:t>/2022</w:t>
       </w:r>
     </w:p>
     <w:p/>
@@ -63,13 +69,14 @@
         <w:ind w:left="1080"/>
       </w:pPr>
       <w:r>
-        <w:t xml:space="preserve">I have reviewed the questions that I was not sure about during the final evaluations. I also </w:t>
-      </w:r>
-      <w:r>
-        <w:t>reviewed what we learned in the first two weeks with the help with my checklist.</w:t>
-      </w:r>
-    </w:p>
-    <w:p>
+        <w:t>I review my notes. I also did a coding question.</w:t>
+      </w:r>
+    </w:p>
+    <w:p>
+      <w:pPr>
+        <w:pStyle w:val="ListParagraph"/>
+        <w:ind w:left="1080"/>
+      </w:pPr>
       <w:r>
         <w:t xml:space="preserve">        </w:t>
       </w:r>
@@ -116,35 +123,12 @@
     </w:p>
     <w:p>
       <w:pPr>
-        <w:pStyle w:val="ListParagraph"/>
-        <w:numPr>
-          <w:ilvl w:val="0"/>
-          <w:numId w:val="3"/>
-        </w:numPr>
-      </w:pPr>
-      <w:r>
-        <w:t xml:space="preserve">I </w:t>
-      </w:r>
-      <w:r>
-        <w:t xml:space="preserve">made some minor changes on my </w:t>
-      </w:r>
-      <w:r>
-        <w:t xml:space="preserve">checklist today and will continue to do so tomorrow. </w:t>
-      </w:r>
-    </w:p>
-    <w:p>
-      <w:pPr>
-        <w:pStyle w:val="ListParagraph"/>
-        <w:numPr>
-          <w:ilvl w:val="0"/>
-          <w:numId w:val="3"/>
-        </w:numPr>
-      </w:pPr>
-      <w:r>
-        <w:t>Mock interview with myself via checklist and Q&amp;A</w:t>
-      </w:r>
-    </w:p>
-    <w:p/>
+        <w:ind w:left="1080"/>
+      </w:pPr>
+      <w:r>
+        <w:t>Mock interview once again on what we have learned during the first two weeks.</w:t>
+      </w:r>
+    </w:p>
     <w:sectPr>
       <w:pgSz w:w="12240" w:h="15840"/>
       <w:pgMar w:top="1440" w:right="1440" w:bottom="1440" w:left="1440" w:header="720" w:footer="720" w:gutter="0"/>

</xml_diff>

<commit_message>
revert DailyHW_Day4_Week3.docx to previous commit
</commit_message>
<xml_diff>
--- a/src/main/java/Week3/DailyHW_Day4_Week3.docx
+++ b/src/main/java/Week3/DailyHW_Day4_Week3.docx
@@ -9,13 +9,7 @@
     </w:p>
     <w:p>
       <w:r>
-        <w:t>03/1</w:t>
-      </w:r>
-      <w:r>
-        <w:t>1</w:t>
-      </w:r>
-      <w:r>
-        <w:t>/2022</w:t>
+        <w:t>03/10/2022</w:t>
       </w:r>
     </w:p>
     <w:p/>
@@ -69,14 +63,10 @@
         <w:ind w:left="1080"/>
       </w:pPr>
       <w:r>
-        <w:t>I review my notes. I also did a coding question.</w:t>
+        <w:t>I have reviewed the questions that I was not sure about during the final evaluations. I also reviewed what we learned in the first two weeks with the help with my checklist.</w:t>
       </w:r>
     </w:p>
     <w:p>
-      <w:pPr>
-        <w:pStyle w:val="ListParagraph"/>
-        <w:ind w:left="1080"/>
-      </w:pPr>
       <w:r>
         <w:t xml:space="preserve">        </w:t>
       </w:r>
@@ -123,12 +113,29 @@
     </w:p>
     <w:p>
       <w:pPr>
-        <w:ind w:left="1080"/>
+        <w:pStyle w:val="ListParagraph"/>
+        <w:numPr>
+          <w:ilvl w:val="0"/>
+          <w:numId w:val="3"/>
+        </w:numPr>
       </w:pPr>
       <w:r>
-        <w:t>Mock interview once again on what we have learned during the first two weeks.</w:t>
+        <w:t xml:space="preserve">I made some minor changes on my checklist today and will continue to do so tomorrow. </w:t>
       </w:r>
     </w:p>
+    <w:p>
+      <w:pPr>
+        <w:pStyle w:val="ListParagraph"/>
+        <w:numPr>
+          <w:ilvl w:val="0"/>
+          <w:numId w:val="3"/>
+        </w:numPr>
+      </w:pPr>
+      <w:r>
+        <w:t>Mock interview with myself via checklist and Q&amp;A</w:t>
+      </w:r>
+    </w:p>
+    <w:p/>
     <w:sectPr>
       <w:pgSz w:w="12240" w:h="15840"/>
       <w:pgMar w:top="1440" w:right="1440" w:bottom="1440" w:left="1440" w:header="720" w:footer="720" w:gutter="0"/>
@@ -838,6 +845,7 @@
   <w:style w:type="paragraph" w:default="1" w:styleId="Normal">
     <w:name w:val="Normal"/>
     <w:qFormat/>
+    <w:rsid w:val="00ED1432"/>
   </w:style>
   <w:style w:type="character" w:default="1" w:styleId="DefaultParagraphFont">
     <w:name w:val="Default Paragraph Font"/>

</xml_diff>